<commit_message>
Creación de mas tablas
Se pasaron a Terraba otras tablas y se actualizó la lista de tablas
</commit_message>
<xml_diff>
--- a/documentos/Tablas Terraba.docx
+++ b/documentos/Tablas Terraba.docx
@@ -102,56 +102,34 @@
                 <w:sz w:val="28"/>
                 <w:szCs w:val="28"/>
               </w:rPr>
-              <w:t xml:space="preserve">Tabla en </w:t>
-            </w:r>
-            <w:proofErr w:type="spellStart"/>
-            <w:r>
+              <w:t>Tabla en Terraba</w:t>
+            </w:r>
+          </w:p>
+        </w:tc>
+        <w:tc>
+          <w:tcPr>
+            <w:tcW w:w="3701" w:type="dxa"/>
+            <w:shd w:val="clear" w:color="auto" w:fill="8DB3E2" w:themeFill="text2" w:themeFillTint="66"/>
+          </w:tcPr>
+          <w:p>
+            <w:pPr>
+              <w:jc w:val="center"/>
               <w:rPr>
                 <w:rFonts w:ascii="Arial" w:hAnsi="Arial" w:cs="Arial"/>
                 <w:b/>
                 <w:sz w:val="28"/>
                 <w:szCs w:val="28"/>
               </w:rPr>
-              <w:t>Terraba</w:t>
-            </w:r>
-            <w:proofErr w:type="spellEnd"/>
-          </w:p>
-        </w:tc>
-        <w:tc>
-          <w:tcPr>
-            <w:tcW w:w="3701" w:type="dxa"/>
-            <w:shd w:val="clear" w:color="auto" w:fill="8DB3E2" w:themeFill="text2" w:themeFillTint="66"/>
-          </w:tcPr>
-          <w:p>
-            <w:pPr>
-              <w:jc w:val="center"/>
+            </w:pPr>
+            <w:r>
               <w:rPr>
                 <w:rFonts w:ascii="Arial" w:hAnsi="Arial" w:cs="Arial"/>
                 <w:b/>
                 <w:sz w:val="28"/>
                 <w:szCs w:val="28"/>
               </w:rPr>
-            </w:pPr>
-            <w:r>
-              <w:rPr>
-                <w:rFonts w:ascii="Arial" w:hAnsi="Arial" w:cs="Arial"/>
-                <w:b/>
-                <w:sz w:val="28"/>
-                <w:szCs w:val="28"/>
-              </w:rPr>
-              <w:t xml:space="preserve">Tabla en </w:t>
-            </w:r>
-            <w:proofErr w:type="spellStart"/>
-            <w:r>
-              <w:rPr>
-                <w:rFonts w:ascii="Arial" w:hAnsi="Arial" w:cs="Arial"/>
-                <w:b/>
-                <w:sz w:val="28"/>
-                <w:szCs w:val="28"/>
-              </w:rPr>
-              <w:t>comprared</w:t>
-            </w:r>
-            <w:proofErr w:type="spellEnd"/>
+              <w:t>Tabla en comprared</w:t>
+            </w:r>
           </w:p>
         </w:tc>
       </w:tr>
@@ -263,7 +241,6 @@
                 <w:color w:val="000000" w:themeColor="text1"/>
               </w:rPr>
             </w:pPr>
-            <w:proofErr w:type="spellStart"/>
             <w:r>
               <w:rPr>
                 <w:rFonts w:ascii="Arial" w:hAnsi="Arial" w:cs="Arial"/>
@@ -285,7 +262,6 @@
               </w:rPr>
               <w:t>_linea</w:t>
             </w:r>
-            <w:proofErr w:type="spellEnd"/>
           </w:p>
         </w:tc>
         <w:tc>
@@ -348,7 +324,6 @@
                 <w:color w:val="000000" w:themeColor="text1"/>
               </w:rPr>
             </w:pPr>
-            <w:proofErr w:type="spellStart"/>
             <w:r>
               <w:rPr>
                 <w:rFonts w:ascii="Arial" w:hAnsi="Arial" w:cs="Arial"/>
@@ -370,7 +345,6 @@
               </w:rPr>
               <w:t>_solicitudes_aclaracion</w:t>
             </w:r>
-            <w:proofErr w:type="spellEnd"/>
           </w:p>
         </w:tc>
         <w:tc>
@@ -433,7 +407,6 @@
                 <w:color w:val="000000" w:themeColor="text1"/>
               </w:rPr>
             </w:pPr>
-            <w:proofErr w:type="spellStart"/>
             <w:r>
               <w:rPr>
                 <w:rFonts w:ascii="Arial" w:hAnsi="Arial" w:cs="Arial"/>
@@ -441,7 +414,6 @@
               </w:rPr>
               <w:t>apartados_postales_proveedores</w:t>
             </w:r>
-            <w:proofErr w:type="spellEnd"/>
           </w:p>
         </w:tc>
         <w:tc>
@@ -701,7 +673,6 @@
                 <w:color w:val="000000" w:themeColor="text1"/>
               </w:rPr>
             </w:pPr>
-            <w:proofErr w:type="spellStart"/>
             <w:r>
               <w:rPr>
                 <w:rFonts w:ascii="Arial" w:hAnsi="Arial" w:cs="Arial"/>
@@ -709,7 +680,6 @@
               </w:rPr>
               <w:t>Canton</w:t>
             </w:r>
-            <w:proofErr w:type="spellEnd"/>
           </w:p>
         </w:tc>
         <w:tc>
@@ -817,7 +787,6 @@
                 <w:color w:val="000000" w:themeColor="text1"/>
               </w:rPr>
             </w:pPr>
-            <w:proofErr w:type="spellStart"/>
             <w:r>
               <w:rPr>
                 <w:rFonts w:ascii="Arial" w:hAnsi="Arial" w:cs="Arial"/>
@@ -839,7 +808,6 @@
               </w:rPr>
               <w:t>_tramite</w:t>
             </w:r>
-            <w:proofErr w:type="spellEnd"/>
           </w:p>
         </w:tc>
         <w:tc>
@@ -902,7 +870,6 @@
                 <w:color w:val="000000" w:themeColor="text1"/>
               </w:rPr>
             </w:pPr>
-            <w:proofErr w:type="spellStart"/>
             <w:r>
               <w:rPr>
                 <w:rFonts w:ascii="Arial" w:hAnsi="Arial" w:cs="Arial"/>
@@ -910,7 +877,6 @@
               </w:rPr>
               <w:t>email_proveedores</w:t>
             </w:r>
-            <w:proofErr w:type="spellEnd"/>
           </w:p>
         </w:tc>
         <w:tc>
@@ -973,7 +939,6 @@
                 <w:color w:val="000000" w:themeColor="text1"/>
               </w:rPr>
             </w:pPr>
-            <w:proofErr w:type="spellStart"/>
             <w:r>
               <w:rPr>
                 <w:rFonts w:ascii="Arial" w:hAnsi="Arial" w:cs="Arial"/>
@@ -981,7 +946,6 @@
               </w:rPr>
               <w:t>historial_tramites</w:t>
             </w:r>
-            <w:proofErr w:type="spellEnd"/>
           </w:p>
         </w:tc>
         <w:tc>
@@ -1120,7 +1084,6 @@
                 <w:color w:val="000000" w:themeColor="text1"/>
               </w:rPr>
             </w:pPr>
-            <w:proofErr w:type="spellStart"/>
             <w:r>
               <w:rPr>
                 <w:rFonts w:ascii="Arial" w:hAnsi="Arial" w:cs="Arial"/>
@@ -1135,7 +1098,6 @@
               </w:rPr>
               <w:t>x_tramite</w:t>
             </w:r>
-            <w:proofErr w:type="spellEnd"/>
           </w:p>
         </w:tc>
         <w:tc>
@@ -1198,7 +1160,6 @@
                 <w:color w:val="000000" w:themeColor="text1"/>
               </w:rPr>
             </w:pPr>
-            <w:proofErr w:type="spellStart"/>
             <w:r>
               <w:rPr>
                 <w:rFonts w:ascii="Arial" w:hAnsi="Arial" w:cs="Arial"/>
@@ -1220,7 +1181,6 @@
               </w:rPr>
               <w:t>_proveedor</w:t>
             </w:r>
-            <w:proofErr w:type="spellEnd"/>
           </w:p>
         </w:tc>
         <w:tc>
@@ -1283,7 +1243,6 @@
                 <w:color w:val="000000" w:themeColor="text1"/>
               </w:rPr>
             </w:pPr>
-            <w:proofErr w:type="spellStart"/>
             <w:r>
               <w:rPr>
                 <w:rFonts w:ascii="Arial" w:hAnsi="Arial" w:cs="Arial"/>
@@ -1305,7 +1264,6 @@
               </w:rPr>
               <w:t>_proveedor</w:t>
             </w:r>
-            <w:proofErr w:type="spellEnd"/>
           </w:p>
         </w:tc>
         <w:tc>
@@ -1444,7 +1402,6 @@
                 <w:color w:val="000000" w:themeColor="text1"/>
               </w:rPr>
             </w:pPr>
-            <w:proofErr w:type="spellStart"/>
             <w:r>
               <w:rPr>
                 <w:rFonts w:ascii="Arial" w:hAnsi="Arial" w:cs="Arial"/>
@@ -1466,7 +1423,6 @@
               </w:rPr>
               <w:t>_institucion</w:t>
             </w:r>
-            <w:proofErr w:type="spellEnd"/>
           </w:p>
         </w:tc>
         <w:tc>
@@ -1529,7 +1485,6 @@
                 <w:color w:val="000000" w:themeColor="text1"/>
               </w:rPr>
             </w:pPr>
-            <w:proofErr w:type="spellStart"/>
             <w:r>
               <w:rPr>
                 <w:rFonts w:ascii="Arial" w:hAnsi="Arial" w:cs="Arial"/>
@@ -1551,7 +1506,6 @@
               </w:rPr>
               <w:t>_proveedor</w:t>
             </w:r>
-            <w:proofErr w:type="spellEnd"/>
           </w:p>
         </w:tc>
         <w:tc>
@@ -1614,7 +1568,6 @@
                 <w:color w:val="000000" w:themeColor="text1"/>
               </w:rPr>
             </w:pPr>
-            <w:proofErr w:type="spellStart"/>
             <w:r>
               <w:rPr>
                 <w:rFonts w:ascii="Arial" w:hAnsi="Arial" w:cs="Arial"/>
@@ -1622,7 +1575,6 @@
               </w:rPr>
               <w:t>solicitudes_aclaracion</w:t>
             </w:r>
-            <w:proofErr w:type="spellEnd"/>
           </w:p>
         </w:tc>
         <w:tc>
@@ -1687,7 +1639,6 @@
                 <w:color w:val="000000" w:themeColor="text1"/>
               </w:rPr>
             </w:pPr>
-            <w:proofErr w:type="spellStart"/>
             <w:r>
               <w:rPr>
                 <w:rFonts w:ascii="Arial" w:hAnsi="Arial" w:cs="Arial"/>
@@ -1695,7 +1646,6 @@
               </w:rPr>
               <w:t>solicitudes_pedido</w:t>
             </w:r>
-            <w:proofErr w:type="spellEnd"/>
           </w:p>
         </w:tc>
         <w:tc>
@@ -1758,7 +1708,6 @@
                 <w:color w:val="000000" w:themeColor="text1"/>
               </w:rPr>
             </w:pPr>
-            <w:proofErr w:type="spellStart"/>
             <w:r>
               <w:rPr>
                 <w:rFonts w:ascii="Arial" w:hAnsi="Arial" w:cs="Arial"/>
@@ -1766,7 +1715,6 @@
               </w:rPr>
               <w:t>solicitudes_pedido_eliminadas</w:t>
             </w:r>
-            <w:proofErr w:type="spellEnd"/>
           </w:p>
         </w:tc>
         <w:tc>
@@ -1786,7 +1734,6 @@
                 <w:szCs w:val="19"/>
               </w:rPr>
             </w:pPr>
-            <w:proofErr w:type="spellStart"/>
             <w:r>
               <w:rPr>
                 <w:rFonts w:ascii="Consolas" w:hAnsi="Consolas" w:cs="Consolas"/>
@@ -1796,7 +1743,6 @@
               </w:rPr>
               <w:t>SolicitudesEliminadas</w:t>
             </w:r>
-            <w:proofErr w:type="spellEnd"/>
           </w:p>
         </w:tc>
       </w:tr>
@@ -1908,7 +1854,6 @@
                 <w:color w:val="000000" w:themeColor="text1"/>
               </w:rPr>
             </w:pPr>
-            <w:proofErr w:type="spellStart"/>
             <w:r>
               <w:rPr>
                 <w:rFonts w:ascii="Arial" w:hAnsi="Arial" w:cs="Arial"/>
@@ -1916,7 +1861,6 @@
               </w:rPr>
               <w:t>tramites_anulados</w:t>
             </w:r>
-            <w:proofErr w:type="spellEnd"/>
           </w:p>
         </w:tc>
         <w:tc>
@@ -1979,7 +1923,6 @@
                 <w:color w:val="000000" w:themeColor="text1"/>
               </w:rPr>
             </w:pPr>
-            <w:proofErr w:type="spellStart"/>
             <w:r>
               <w:rPr>
                 <w:rFonts w:ascii="Arial" w:hAnsi="Arial" w:cs="Arial"/>
@@ -2001,7 +1944,6 @@
               </w:rPr>
               <w:t>_dependencia</w:t>
             </w:r>
-            <w:proofErr w:type="spellEnd"/>
           </w:p>
         </w:tc>
         <w:tc>
@@ -2134,7 +2076,6 @@
                 <w:color w:val="000000" w:themeColor="text1"/>
               </w:rPr>
             </w:pPr>
-            <w:proofErr w:type="spellStart"/>
             <w:r>
               <w:rPr>
                 <w:rFonts w:ascii="Arial" w:hAnsi="Arial" w:cs="Arial"/>
@@ -2147,15 +2088,7 @@
                 <w:rFonts w:ascii="Arial" w:hAnsi="Arial" w:cs="Arial"/>
                 <w:color w:val="000000" w:themeColor="text1"/>
               </w:rPr>
-              <w:t>financiamiento</w:t>
-            </w:r>
-            <w:proofErr w:type="spellEnd"/>
-            <w:r>
-              <w:rPr>
-                <w:rFonts w:ascii="Arial" w:hAnsi="Arial" w:cs="Arial"/>
-                <w:color w:val="000000" w:themeColor="text1"/>
-              </w:rPr>
-              <w:t xml:space="preserve"> </w:t>
+              <w:t xml:space="preserve">financiamiento </w:t>
             </w:r>
           </w:p>
         </w:tc>
@@ -2222,7 +2155,6 @@
                 <w:color w:val="000000" w:themeColor="text1"/>
               </w:rPr>
             </w:pPr>
-            <w:proofErr w:type="spellStart"/>
             <w:r>
               <w:rPr>
                 <w:rFonts w:ascii="Arial" w:hAnsi="Arial" w:cs="Arial"/>
@@ -2230,7 +2162,6 @@
               </w:rPr>
               <w:t>emisor_financiero</w:t>
             </w:r>
-            <w:proofErr w:type="spellEnd"/>
           </w:p>
         </w:tc>
         <w:tc>
@@ -2319,7 +2250,6 @@
                 <w:szCs w:val="19"/>
               </w:rPr>
             </w:pPr>
-            <w:proofErr w:type="spellStart"/>
             <w:r>
               <w:rPr>
                 <w:rFonts w:ascii="Consolas" w:hAnsi="Consolas" w:cs="Consolas"/>
@@ -2329,7 +2259,6 @@
               </w:rPr>
               <w:t>Aerolinea</w:t>
             </w:r>
-            <w:proofErr w:type="spellEnd"/>
           </w:p>
         </w:tc>
       </w:tr>
@@ -2365,7 +2294,6 @@
                 <w:color w:val="000000" w:themeColor="text1"/>
               </w:rPr>
             </w:pPr>
-            <w:proofErr w:type="spellStart"/>
             <w:r>
               <w:rPr>
                 <w:rFonts w:ascii="Arial" w:hAnsi="Arial" w:cs="Arial"/>
@@ -2378,15 +2306,7 @@
                 <w:rFonts w:ascii="Arial" w:hAnsi="Arial" w:cs="Arial"/>
                 <w:color w:val="000000" w:themeColor="text1"/>
               </w:rPr>
-              <w:t>pymes</w:t>
-            </w:r>
-            <w:proofErr w:type="spellEnd"/>
-            <w:r>
-              <w:rPr>
-                <w:rFonts w:ascii="Arial" w:hAnsi="Arial" w:cs="Arial"/>
-                <w:color w:val="000000" w:themeColor="text1"/>
-              </w:rPr>
-              <w:t xml:space="preserve"> </w:t>
+              <w:t xml:space="preserve">pymes </w:t>
             </w:r>
           </w:p>
         </w:tc>
@@ -2447,7 +2367,6 @@
                 <w:color w:val="000000" w:themeColor="text1"/>
               </w:rPr>
             </w:pPr>
-            <w:proofErr w:type="spellStart"/>
             <w:r>
               <w:rPr>
                 <w:rFonts w:ascii="Arial" w:hAnsi="Arial" w:cs="Arial"/>
@@ -2455,23 +2374,21 @@
               </w:rPr>
               <w:t>codigos_postales</w:t>
             </w:r>
-            <w:proofErr w:type="spellEnd"/>
-          </w:p>
-        </w:tc>
-        <w:tc>
-          <w:tcPr>
-            <w:tcW w:w="3701" w:type="dxa"/>
-          </w:tcPr>
-          <w:p>
-            <w:pPr>
-              <w:rPr>
-                <w:rFonts w:ascii="Consolas" w:hAnsi="Consolas" w:cs="Consolas"/>
-                <w:color w:val="000000" w:themeColor="text1"/>
-                <w:sz w:val="19"/>
-                <w:szCs w:val="19"/>
-              </w:rPr>
-            </w:pPr>
-            <w:proofErr w:type="spellStart"/>
+          </w:p>
+        </w:tc>
+        <w:tc>
+          <w:tcPr>
+            <w:tcW w:w="3701" w:type="dxa"/>
+          </w:tcPr>
+          <w:p>
+            <w:pPr>
+              <w:rPr>
+                <w:rFonts w:ascii="Consolas" w:hAnsi="Consolas" w:cs="Consolas"/>
+                <w:color w:val="000000" w:themeColor="text1"/>
+                <w:sz w:val="19"/>
+                <w:szCs w:val="19"/>
+              </w:rPr>
+            </w:pPr>
             <w:r>
               <w:rPr>
                 <w:rFonts w:ascii="Consolas" w:hAnsi="Consolas" w:cs="Consolas"/>
@@ -2481,7 +2398,6 @@
               </w:rPr>
               <w:t>CodigoPostal</w:t>
             </w:r>
-            <w:proofErr w:type="spellEnd"/>
           </w:p>
         </w:tc>
       </w:tr>
@@ -2583,25 +2499,14 @@
                 <w:color w:val="000000" w:themeColor="text1"/>
               </w:rPr>
             </w:pPr>
-            <w:proofErr w:type="spellStart"/>
-            <w:r>
-              <w:rPr>
-                <w:rFonts w:ascii="Consolas" w:hAnsi="Consolas" w:cs="Consolas"/>
-                <w:color w:val="000000" w:themeColor="text1"/>
-                <w:sz w:val="19"/>
-                <w:szCs w:val="19"/>
-              </w:rPr>
-              <w:t>informacion_desembolsos</w:t>
-            </w:r>
-            <w:proofErr w:type="spellEnd"/>
-            <w:r>
-              <w:rPr>
-                <w:rFonts w:ascii="Consolas" w:hAnsi="Consolas" w:cs="Consolas"/>
-                <w:color w:val="000000" w:themeColor="text1"/>
-                <w:sz w:val="19"/>
-                <w:szCs w:val="19"/>
-              </w:rPr>
-              <w:t xml:space="preserve"> </w:t>
+            <w:r>
+              <w:rPr>
+                <w:rFonts w:ascii="Consolas" w:hAnsi="Consolas" w:cs="Consolas"/>
+                <w:color w:val="000000" w:themeColor="text1"/>
+                <w:sz w:val="19"/>
+                <w:szCs w:val="19"/>
+              </w:rPr>
+              <w:t xml:space="preserve">informacion_desembolsos </w:t>
             </w:r>
           </w:p>
         </w:tc>
@@ -2662,7 +2567,6 @@
                 <w:color w:val="000000" w:themeColor="text1"/>
               </w:rPr>
             </w:pPr>
-            <w:proofErr w:type="spellStart"/>
             <w:r>
               <w:rPr>
                 <w:rFonts w:ascii="Consolas" w:hAnsi="Consolas" w:cs="Consolas"/>
@@ -2679,17 +2583,7 @@
                 <w:sz w:val="19"/>
                 <w:szCs w:val="19"/>
               </w:rPr>
-              <w:t>adjudicacion</w:t>
-            </w:r>
-            <w:proofErr w:type="spellEnd"/>
-            <w:r>
-              <w:rPr>
-                <w:rFonts w:ascii="Consolas" w:hAnsi="Consolas" w:cs="Consolas"/>
-                <w:color w:val="000000" w:themeColor="text1"/>
-                <w:sz w:val="19"/>
-                <w:szCs w:val="19"/>
-              </w:rPr>
-              <w:t xml:space="preserve"> </w:t>
+              <w:t xml:space="preserve">adjudicacion </w:t>
             </w:r>
           </w:p>
         </w:tc>
@@ -2755,7 +2649,6 @@
                 <w:szCs w:val="19"/>
               </w:rPr>
             </w:pPr>
-            <w:proofErr w:type="spellStart"/>
             <w:r>
               <w:rPr>
                 <w:rFonts w:ascii="Consolas" w:hAnsi="Consolas" w:cs="Consolas"/>
@@ -2772,17 +2665,7 @@
                 <w:sz w:val="19"/>
                 <w:szCs w:val="19"/>
               </w:rPr>
-              <w:t>tramites</w:t>
-            </w:r>
-            <w:proofErr w:type="spellEnd"/>
-            <w:r>
-              <w:rPr>
-                <w:rFonts w:ascii="Consolas" w:hAnsi="Consolas" w:cs="Consolas"/>
-                <w:color w:val="000000" w:themeColor="text1"/>
-                <w:sz w:val="19"/>
-                <w:szCs w:val="19"/>
-              </w:rPr>
-              <w:t xml:space="preserve"> </w:t>
+              <w:t xml:space="preserve">tramites </w:t>
             </w:r>
           </w:p>
         </w:tc>
@@ -2843,25 +2726,14 @@
                 <w:color w:val="000000" w:themeColor="text1"/>
               </w:rPr>
             </w:pPr>
-            <w:proofErr w:type="spellStart"/>
-            <w:r>
-              <w:rPr>
-                <w:rFonts w:ascii="Consolas" w:hAnsi="Consolas" w:cs="Consolas"/>
-                <w:color w:val="000000" w:themeColor="text1"/>
-                <w:sz w:val="19"/>
-                <w:szCs w:val="19"/>
-              </w:rPr>
-              <w:t>estado_contratos</w:t>
-            </w:r>
-            <w:proofErr w:type="spellEnd"/>
-            <w:r>
-              <w:rPr>
-                <w:rFonts w:ascii="Consolas" w:hAnsi="Consolas" w:cs="Consolas"/>
-                <w:color w:val="000000" w:themeColor="text1"/>
-                <w:sz w:val="19"/>
-                <w:szCs w:val="19"/>
-              </w:rPr>
-              <w:t xml:space="preserve"> </w:t>
+            <w:r>
+              <w:rPr>
+                <w:rFonts w:ascii="Consolas" w:hAnsi="Consolas" w:cs="Consolas"/>
+                <w:color w:val="000000" w:themeColor="text1"/>
+                <w:sz w:val="19"/>
+                <w:szCs w:val="19"/>
+              </w:rPr>
+              <w:t xml:space="preserve">estado_contratos </w:t>
             </w:r>
           </w:p>
         </w:tc>
@@ -2922,7 +2794,6 @@
                 <w:color w:val="000000" w:themeColor="text1"/>
               </w:rPr>
             </w:pPr>
-            <w:proofErr w:type="spellStart"/>
             <w:r>
               <w:rPr>
                 <w:rFonts w:ascii="Consolas" w:hAnsi="Consolas" w:cs="Consolas"/>
@@ -2939,17 +2810,7 @@
                 <w:sz w:val="19"/>
                 <w:szCs w:val="19"/>
               </w:rPr>
-              <w:t>ejecucion_garantias</w:t>
-            </w:r>
-            <w:proofErr w:type="spellEnd"/>
-            <w:r>
-              <w:rPr>
-                <w:rFonts w:ascii="Consolas" w:hAnsi="Consolas" w:cs="Consolas"/>
-                <w:color w:val="000000" w:themeColor="text1"/>
-                <w:sz w:val="19"/>
-                <w:szCs w:val="19"/>
-              </w:rPr>
-              <w:t xml:space="preserve"> </w:t>
+              <w:t xml:space="preserve">ejecucion_garantias </w:t>
             </w:r>
           </w:p>
         </w:tc>
@@ -3010,7 +2871,6 @@
                 <w:color w:val="000000" w:themeColor="text1"/>
               </w:rPr>
             </w:pPr>
-            <w:proofErr w:type="spellStart"/>
             <w:r>
               <w:rPr>
                 <w:rFonts w:ascii="Consolas" w:hAnsi="Consolas" w:cs="Consolas"/>
@@ -3027,17 +2887,7 @@
                 <w:sz w:val="19"/>
                 <w:szCs w:val="19"/>
               </w:rPr>
-              <w:t>garantias</w:t>
-            </w:r>
-            <w:proofErr w:type="spellEnd"/>
-            <w:r>
-              <w:rPr>
-                <w:rFonts w:ascii="Consolas" w:hAnsi="Consolas" w:cs="Consolas"/>
-                <w:color w:val="000000" w:themeColor="text1"/>
-                <w:sz w:val="19"/>
-                <w:szCs w:val="19"/>
-              </w:rPr>
-              <w:t xml:space="preserve"> </w:t>
+              <w:t xml:space="preserve">garantias </w:t>
             </w:r>
           </w:p>
         </w:tc>
@@ -3101,7 +2951,6 @@
                 <w:szCs w:val="19"/>
               </w:rPr>
             </w:pPr>
-            <w:proofErr w:type="spellStart"/>
             <w:r>
               <w:rPr>
                 <w:rFonts w:ascii="Consolas" w:hAnsi="Consolas" w:cs="Consolas"/>
@@ -3118,17 +2967,7 @@
                 <w:sz w:val="19"/>
                 <w:szCs w:val="19"/>
               </w:rPr>
-              <w:t>recursos</w:t>
-            </w:r>
-            <w:proofErr w:type="spellEnd"/>
-            <w:r>
-              <w:rPr>
-                <w:rFonts w:ascii="Consolas" w:hAnsi="Consolas" w:cs="Consolas"/>
-                <w:color w:val="000000" w:themeColor="text1"/>
-                <w:sz w:val="19"/>
-                <w:szCs w:val="19"/>
-              </w:rPr>
-              <w:t xml:space="preserve"> </w:t>
+              <w:t xml:space="preserve">recursos </w:t>
             </w:r>
           </w:p>
         </w:tc>
@@ -3187,7 +3026,6 @@
                 <w:color w:val="000000" w:themeColor="text1"/>
               </w:rPr>
             </w:pPr>
-            <w:proofErr w:type="spellStart"/>
             <w:r>
               <w:rPr>
                 <w:rFonts w:ascii="Consolas" w:hAnsi="Consolas" w:cs="Consolas"/>
@@ -3204,17 +3042,7 @@
                 <w:sz w:val="19"/>
                 <w:szCs w:val="19"/>
               </w:rPr>
-              <w:t>sesiones</w:t>
-            </w:r>
-            <w:proofErr w:type="spellEnd"/>
-            <w:r>
-              <w:rPr>
-                <w:rFonts w:ascii="Consolas" w:hAnsi="Consolas" w:cs="Consolas"/>
-                <w:color w:val="000000" w:themeColor="text1"/>
-                <w:sz w:val="19"/>
-                <w:szCs w:val="19"/>
-              </w:rPr>
-              <w:t xml:space="preserve"> </w:t>
+              <w:t xml:space="preserve">sesiones </w:t>
             </w:r>
           </w:p>
         </w:tc>
@@ -3273,7 +3101,6 @@
                 <w:color w:val="000000" w:themeColor="text1"/>
               </w:rPr>
             </w:pPr>
-            <w:proofErr w:type="spellStart"/>
             <w:r>
               <w:rPr>
                 <w:rFonts w:ascii="Consolas" w:hAnsi="Consolas" w:cs="Consolas"/>
@@ -3283,7 +3110,6 @@
               </w:rPr>
               <w:t>estado_solicitudes_publicacion</w:t>
             </w:r>
-            <w:proofErr w:type="spellEnd"/>
           </w:p>
         </w:tc>
         <w:tc>
@@ -3346,7 +3172,6 @@
                 <w:szCs w:val="19"/>
               </w:rPr>
             </w:pPr>
-            <w:proofErr w:type="spellStart"/>
             <w:r>
               <w:rPr>
                 <w:rFonts w:ascii="Consolas" w:hAnsi="Consolas" w:cs="Consolas"/>
@@ -3365,7 +3190,6 @@
               </w:rPr>
               <w:t>proveedores</w:t>
             </w:r>
-            <w:proofErr w:type="spellEnd"/>
           </w:p>
         </w:tc>
         <w:tc>
@@ -3423,7 +3247,6 @@
                 <w:color w:val="000000" w:themeColor="text1"/>
               </w:rPr>
             </w:pPr>
-            <w:proofErr w:type="spellStart"/>
             <w:r>
               <w:rPr>
                 <w:rFonts w:ascii="Consolas" w:hAnsi="Consolas" w:cs="Consolas"/>
@@ -3440,17 +3263,7 @@
                 <w:sz w:val="19"/>
                 <w:szCs w:val="19"/>
               </w:rPr>
-              <w:t>pago</w:t>
-            </w:r>
-            <w:proofErr w:type="spellEnd"/>
-            <w:r>
-              <w:rPr>
-                <w:rFonts w:ascii="Consolas" w:hAnsi="Consolas" w:cs="Consolas"/>
-                <w:color w:val="000000" w:themeColor="text1"/>
-                <w:sz w:val="19"/>
-                <w:szCs w:val="19"/>
-              </w:rPr>
-              <w:t xml:space="preserve"> </w:t>
+              <w:t xml:space="preserve">pago </w:t>
             </w:r>
           </w:p>
         </w:tc>
@@ -3586,7 +3399,6 @@
                 <w:szCs w:val="19"/>
               </w:rPr>
             </w:pPr>
-            <w:proofErr w:type="spellStart"/>
             <w:r>
               <w:rPr>
                 <w:rFonts w:ascii="Consolas" w:hAnsi="Consolas" w:cs="Consolas"/>
@@ -3614,7 +3426,6 @@
               </w:rPr>
               <w:t>_proveedor</w:t>
             </w:r>
-            <w:proofErr w:type="spellEnd"/>
           </w:p>
         </w:tc>
         <w:tc>
@@ -3672,7 +3483,6 @@
                 <w:color w:val="000000" w:themeColor="text1"/>
               </w:rPr>
             </w:pPr>
-            <w:proofErr w:type="spellStart"/>
             <w:r>
               <w:rPr>
                 <w:rFonts w:ascii="Consolas" w:hAnsi="Consolas" w:cs="Consolas"/>
@@ -3689,17 +3499,7 @@
                 <w:sz w:val="19"/>
                 <w:szCs w:val="19"/>
               </w:rPr>
-              <w:t>adendum</w:t>
-            </w:r>
-            <w:proofErr w:type="spellEnd"/>
-            <w:r>
-              <w:rPr>
-                <w:rFonts w:ascii="Consolas" w:hAnsi="Consolas" w:cs="Consolas"/>
-                <w:color w:val="000000" w:themeColor="text1"/>
-                <w:sz w:val="19"/>
-                <w:szCs w:val="19"/>
-              </w:rPr>
-              <w:t xml:space="preserve"> </w:t>
+              <w:t xml:space="preserve">adendum </w:t>
             </w:r>
           </w:p>
         </w:tc>
@@ -3763,25 +3563,14 @@
                 <w:szCs w:val="19"/>
               </w:rPr>
             </w:pPr>
-            <w:proofErr w:type="spellStart"/>
-            <w:r>
-              <w:rPr>
-                <w:rFonts w:ascii="Consolas" w:hAnsi="Consolas" w:cs="Consolas"/>
-                <w:color w:val="000000" w:themeColor="text1"/>
-                <w:sz w:val="19"/>
-                <w:szCs w:val="19"/>
-              </w:rPr>
-              <w:t>tipo_cambio</w:t>
-            </w:r>
-            <w:proofErr w:type="spellEnd"/>
-            <w:r>
-              <w:rPr>
-                <w:rFonts w:ascii="Consolas" w:hAnsi="Consolas" w:cs="Consolas"/>
-                <w:color w:val="000000" w:themeColor="text1"/>
-                <w:sz w:val="19"/>
-                <w:szCs w:val="19"/>
-              </w:rPr>
-              <w:t xml:space="preserve"> </w:t>
+            <w:r>
+              <w:rPr>
+                <w:rFonts w:ascii="Consolas" w:hAnsi="Consolas" w:cs="Consolas"/>
+                <w:color w:val="000000" w:themeColor="text1"/>
+                <w:sz w:val="19"/>
+                <w:szCs w:val="19"/>
+              </w:rPr>
+              <w:t xml:space="preserve">tipo_cambio </w:t>
             </w:r>
           </w:p>
         </w:tc>
@@ -3840,7 +3629,6 @@
                 <w:color w:val="000000" w:themeColor="text1"/>
               </w:rPr>
             </w:pPr>
-            <w:proofErr w:type="spellStart"/>
             <w:r>
               <w:rPr>
                 <w:rFonts w:ascii="Consolas" w:hAnsi="Consolas" w:cs="Consolas"/>
@@ -3859,7 +3647,6 @@
               </w:rPr>
               <w:t>contratacion</w:t>
             </w:r>
-            <w:proofErr w:type="spellEnd"/>
           </w:p>
         </w:tc>
         <w:tc>
@@ -3917,7 +3704,6 @@
                 <w:color w:val="000000" w:themeColor="text1"/>
               </w:rPr>
             </w:pPr>
-            <w:proofErr w:type="spellStart"/>
             <w:r>
               <w:rPr>
                 <w:rFonts w:ascii="Consolas" w:hAnsi="Consolas" w:cs="Consolas"/>
@@ -3934,17 +3720,7 @@
                 <w:sz w:val="19"/>
                 <w:szCs w:val="19"/>
               </w:rPr>
-              <w:t>documento</w:t>
-            </w:r>
-            <w:proofErr w:type="spellEnd"/>
-            <w:r>
-              <w:rPr>
-                <w:rFonts w:ascii="Consolas" w:hAnsi="Consolas" w:cs="Consolas"/>
-                <w:color w:val="000000" w:themeColor="text1"/>
-                <w:sz w:val="19"/>
-                <w:szCs w:val="19"/>
-              </w:rPr>
-              <w:t xml:space="preserve"> </w:t>
+              <w:t xml:space="preserve">documento </w:t>
             </w:r>
           </w:p>
         </w:tc>
@@ -4003,7 +3779,6 @@
                 <w:color w:val="000000" w:themeColor="text1"/>
               </w:rPr>
             </w:pPr>
-            <w:proofErr w:type="spellStart"/>
             <w:r>
               <w:rPr>
                 <w:rFonts w:ascii="Consolas" w:hAnsi="Consolas" w:cs="Consolas"/>
@@ -4022,7 +3797,6 @@
               </w:rPr>
               <w:t>notificacion</w:t>
             </w:r>
-            <w:proofErr w:type="spellEnd"/>
           </w:p>
         </w:tc>
         <w:tc>
@@ -4085,7 +3859,6 @@
                 <w:szCs w:val="19"/>
               </w:rPr>
             </w:pPr>
-            <w:proofErr w:type="spellStart"/>
             <w:r>
               <w:rPr>
                 <w:rFonts w:ascii="Consolas" w:hAnsi="Consolas" w:cs="Consolas"/>
@@ -4102,17 +3875,7 @@
                 <w:sz w:val="19"/>
                 <w:szCs w:val="19"/>
               </w:rPr>
-              <w:t>oferta</w:t>
-            </w:r>
-            <w:proofErr w:type="spellEnd"/>
-            <w:r>
-              <w:rPr>
-                <w:rFonts w:ascii="Consolas" w:hAnsi="Consolas" w:cs="Consolas"/>
-                <w:color w:val="000000" w:themeColor="text1"/>
-                <w:sz w:val="19"/>
-                <w:szCs w:val="19"/>
-              </w:rPr>
-              <w:t xml:space="preserve"> </w:t>
+              <w:t xml:space="preserve">oferta </w:t>
             </w:r>
           </w:p>
         </w:tc>
@@ -4174,7 +3937,6 @@
                 <w:color w:val="000000" w:themeColor="text1"/>
               </w:rPr>
             </w:pPr>
-            <w:proofErr w:type="spellStart"/>
             <w:r>
               <w:rPr>
                 <w:rFonts w:ascii="Consolas" w:hAnsi="Consolas" w:cs="Consolas"/>
@@ -4191,17 +3953,7 @@
                 <w:sz w:val="19"/>
                 <w:szCs w:val="19"/>
               </w:rPr>
-              <w:t>recurso</w:t>
-            </w:r>
-            <w:proofErr w:type="spellEnd"/>
-            <w:r>
-              <w:rPr>
-                <w:rFonts w:ascii="Consolas" w:hAnsi="Consolas" w:cs="Consolas"/>
-                <w:color w:val="000000" w:themeColor="text1"/>
-                <w:sz w:val="19"/>
-                <w:szCs w:val="19"/>
-              </w:rPr>
-              <w:t xml:space="preserve"> </w:t>
+              <w:t xml:space="preserve">recurso </w:t>
             </w:r>
           </w:p>
         </w:tc>
@@ -4260,7 +4012,6 @@
                 <w:color w:val="000000" w:themeColor="text1"/>
               </w:rPr>
             </w:pPr>
-            <w:proofErr w:type="spellStart"/>
             <w:r>
               <w:rPr>
                 <w:rFonts w:ascii="Consolas" w:hAnsi="Consolas" w:cs="Consolas"/>
@@ -4277,17 +4028,7 @@
                 <w:sz w:val="19"/>
                 <w:szCs w:val="19"/>
               </w:rPr>
-              <w:t>tarea</w:t>
-            </w:r>
-            <w:proofErr w:type="spellEnd"/>
-            <w:r>
-              <w:rPr>
-                <w:rFonts w:ascii="Consolas" w:hAnsi="Consolas" w:cs="Consolas"/>
-                <w:color w:val="000000" w:themeColor="text1"/>
-                <w:sz w:val="19"/>
-                <w:szCs w:val="19"/>
-              </w:rPr>
-              <w:t xml:space="preserve"> </w:t>
+              <w:t xml:space="preserve">tarea </w:t>
             </w:r>
           </w:p>
         </w:tc>
@@ -4351,7 +4092,6 @@
                 <w:szCs w:val="19"/>
               </w:rPr>
             </w:pPr>
-            <w:proofErr w:type="spellStart"/>
             <w:r>
               <w:rPr>
                 <w:rFonts w:ascii="Consolas" w:hAnsi="Consolas" w:cs="Consolas"/>
@@ -4368,17 +4108,7 @@
                 <w:sz w:val="19"/>
                 <w:szCs w:val="19"/>
               </w:rPr>
-              <w:t>termino</w:t>
-            </w:r>
-            <w:proofErr w:type="spellEnd"/>
-            <w:r>
-              <w:rPr>
-                <w:rFonts w:ascii="Consolas" w:hAnsi="Consolas" w:cs="Consolas"/>
-                <w:color w:val="000000" w:themeColor="text1"/>
-                <w:sz w:val="19"/>
-                <w:szCs w:val="19"/>
-              </w:rPr>
-              <w:t xml:space="preserve"> </w:t>
+              <w:t xml:space="preserve">termino </w:t>
             </w:r>
           </w:p>
         </w:tc>
@@ -4437,7 +4167,6 @@
                 <w:color w:val="000000" w:themeColor="text1"/>
               </w:rPr>
             </w:pPr>
-            <w:proofErr w:type="spellStart"/>
             <w:r>
               <w:rPr>
                 <w:rFonts w:ascii="Consolas" w:hAnsi="Consolas" w:cs="Consolas"/>
@@ -4454,17 +4183,7 @@
                 <w:sz w:val="19"/>
                 <w:szCs w:val="19"/>
               </w:rPr>
-              <w:t>contrato</w:t>
-            </w:r>
-            <w:proofErr w:type="spellEnd"/>
-            <w:r>
-              <w:rPr>
-                <w:rFonts w:ascii="Consolas" w:hAnsi="Consolas" w:cs="Consolas"/>
-                <w:color w:val="000000" w:themeColor="text1"/>
-                <w:sz w:val="19"/>
-                <w:szCs w:val="19"/>
-              </w:rPr>
-              <w:t xml:space="preserve"> </w:t>
+              <w:t xml:space="preserve">contrato </w:t>
             </w:r>
           </w:p>
         </w:tc>
@@ -4523,7 +4242,6 @@
                 <w:color w:val="000000" w:themeColor="text1"/>
               </w:rPr>
             </w:pPr>
-            <w:proofErr w:type="spellStart"/>
             <w:r>
               <w:rPr>
                 <w:rFonts w:ascii="Consolas" w:hAnsi="Consolas" w:cs="Consolas"/>
@@ -4540,17 +4258,7 @@
                 <w:sz w:val="19"/>
                 <w:szCs w:val="19"/>
               </w:rPr>
-              <w:t>prorroga</w:t>
-            </w:r>
-            <w:proofErr w:type="spellEnd"/>
-            <w:r>
-              <w:rPr>
-                <w:rFonts w:ascii="Consolas" w:hAnsi="Consolas" w:cs="Consolas"/>
-                <w:color w:val="000000" w:themeColor="text1"/>
-                <w:sz w:val="19"/>
-                <w:szCs w:val="19"/>
-              </w:rPr>
-              <w:t xml:space="preserve"> </w:t>
+              <w:t xml:space="preserve">prorroga </w:t>
             </w:r>
           </w:p>
         </w:tc>
@@ -4609,7 +4317,6 @@
                 <w:color w:val="000000" w:themeColor="text1"/>
               </w:rPr>
             </w:pPr>
-            <w:proofErr w:type="spellStart"/>
             <w:r>
               <w:rPr>
                 <w:rFonts w:ascii="Consolas" w:hAnsi="Consolas" w:cs="Consolas"/>
@@ -4626,17 +4333,7 @@
                 <w:sz w:val="19"/>
                 <w:szCs w:val="19"/>
               </w:rPr>
-              <w:t>proveedor</w:t>
-            </w:r>
-            <w:proofErr w:type="spellEnd"/>
-            <w:r>
-              <w:rPr>
-                <w:rFonts w:ascii="Consolas" w:hAnsi="Consolas" w:cs="Consolas"/>
-                <w:color w:val="000000" w:themeColor="text1"/>
-                <w:sz w:val="19"/>
-                <w:szCs w:val="19"/>
-              </w:rPr>
-              <w:t xml:space="preserve"> </w:t>
+              <w:t xml:space="preserve">proveedor </w:t>
             </w:r>
           </w:p>
         </w:tc>
@@ -4695,7 +4392,6 @@
                 <w:color w:val="000000" w:themeColor="text1"/>
               </w:rPr>
             </w:pPr>
-            <w:proofErr w:type="spellStart"/>
             <w:r>
               <w:rPr>
                 <w:rFonts w:ascii="Consolas" w:hAnsi="Consolas" w:cs="Consolas"/>
@@ -4712,21 +4408,19 @@
               </w:rPr>
               <w:t>personeria</w:t>
             </w:r>
-            <w:proofErr w:type="spellEnd"/>
-          </w:p>
-        </w:tc>
-        <w:tc>
-          <w:tcPr>
-            <w:tcW w:w="3701" w:type="dxa"/>
-          </w:tcPr>
-          <w:p>
-            <w:pPr>
-              <w:rPr>
-                <w:rFonts w:ascii="Arial" w:hAnsi="Arial" w:cs="Arial"/>
-                <w:color w:val="000000" w:themeColor="text1"/>
-              </w:rPr>
-            </w:pPr>
-            <w:proofErr w:type="spellStart"/>
+          </w:p>
+        </w:tc>
+        <w:tc>
+          <w:tcPr>
+            <w:tcW w:w="3701" w:type="dxa"/>
+          </w:tcPr>
+          <w:p>
+            <w:pPr>
+              <w:rPr>
+                <w:rFonts w:ascii="Arial" w:hAnsi="Arial" w:cs="Arial"/>
+                <w:color w:val="000000" w:themeColor="text1"/>
+              </w:rPr>
+            </w:pPr>
             <w:r>
               <w:rPr>
                 <w:rFonts w:ascii="Consolas" w:hAnsi="Consolas" w:cs="Consolas"/>
@@ -4735,7 +4429,6 @@
               </w:rPr>
               <w:t>TipoPersona</w:t>
             </w:r>
-            <w:proofErr w:type="spellEnd"/>
           </w:p>
         </w:tc>
       </w:tr>
@@ -4835,7 +4528,6 @@
                 <w:color w:val="000000" w:themeColor="text1"/>
               </w:rPr>
             </w:pPr>
-            <w:proofErr w:type="spellStart"/>
             <w:r>
               <w:rPr>
                 <w:rFonts w:ascii="Consolas" w:hAnsi="Consolas" w:cs="Consolas"/>
@@ -4861,17 +4553,7 @@
                 <w:sz w:val="19"/>
                 <w:szCs w:val="19"/>
               </w:rPr>
-              <w:t>_linea</w:t>
-            </w:r>
-            <w:proofErr w:type="spellEnd"/>
-            <w:r>
-              <w:rPr>
-                <w:rFonts w:ascii="Consolas" w:hAnsi="Consolas" w:cs="Consolas"/>
-                <w:color w:val="000000" w:themeColor="text1"/>
-                <w:sz w:val="19"/>
-                <w:szCs w:val="19"/>
-              </w:rPr>
-              <w:t xml:space="preserve"> </w:t>
+              <w:t xml:space="preserve">_linea </w:t>
             </w:r>
           </w:p>
         </w:tc>
@@ -4930,7 +4612,6 @@
                 <w:color w:val="000000" w:themeColor="text1"/>
               </w:rPr>
             </w:pPr>
-            <w:proofErr w:type="spellStart"/>
             <w:r>
               <w:rPr>
                 <w:rFonts w:ascii="Consolas" w:hAnsi="Consolas" w:cs="Consolas"/>
@@ -4945,16 +4626,7 @@
                 <w:sz w:val="19"/>
                 <w:szCs w:val="19"/>
               </w:rPr>
-              <w:t>apertura</w:t>
-            </w:r>
-            <w:proofErr w:type="spellEnd"/>
-            <w:r>
-              <w:rPr>
-                <w:rFonts w:ascii="Consolas" w:hAnsi="Consolas" w:cs="Consolas"/>
-                <w:sz w:val="19"/>
-                <w:szCs w:val="19"/>
-              </w:rPr>
-              <w:t xml:space="preserve"> </w:t>
+              <w:t xml:space="preserve">apertura </w:t>
             </w:r>
           </w:p>
         </w:tc>
@@ -5012,7 +4684,6 @@
                 <w:color w:val="000000" w:themeColor="text1"/>
               </w:rPr>
             </w:pPr>
-            <w:proofErr w:type="spellStart"/>
             <w:r>
               <w:rPr>
                 <w:rFonts w:ascii="Consolas" w:hAnsi="Consolas" w:cs="Consolas"/>
@@ -5021,7 +4692,6 @@
               </w:rPr>
               <w:t>instrumentos_financieros</w:t>
             </w:r>
-            <w:proofErr w:type="spellEnd"/>
           </w:p>
         </w:tc>
         <w:tc>
@@ -5078,23 +4748,13 @@
                 <w:color w:val="000000" w:themeColor="text1"/>
               </w:rPr>
             </w:pPr>
-            <w:proofErr w:type="spellStart"/>
-            <w:r>
-              <w:rPr>
-                <w:rFonts w:ascii="Consolas" w:hAnsi="Consolas" w:cs="Consolas"/>
-                <w:sz w:val="19"/>
-                <w:szCs w:val="19"/>
-              </w:rPr>
-              <w:t>adendums</w:t>
-            </w:r>
-            <w:proofErr w:type="spellEnd"/>
-            <w:r>
-              <w:rPr>
-                <w:rFonts w:ascii="Consolas" w:hAnsi="Consolas" w:cs="Consolas"/>
-                <w:sz w:val="19"/>
-                <w:szCs w:val="19"/>
-              </w:rPr>
-              <w:t xml:space="preserve"> </w:t>
+            <w:r>
+              <w:rPr>
+                <w:rFonts w:ascii="Consolas" w:hAnsi="Consolas" w:cs="Consolas"/>
+                <w:sz w:val="19"/>
+                <w:szCs w:val="19"/>
+              </w:rPr>
+              <w:t xml:space="preserve">adendums </w:t>
             </w:r>
           </w:p>
         </w:tc>
@@ -5225,7 +4885,6 @@
                 <w:szCs w:val="19"/>
               </w:rPr>
             </w:pPr>
-            <w:proofErr w:type="spellStart"/>
             <w:r>
               <w:rPr>
                 <w:rFonts w:ascii="Consolas" w:hAnsi="Consolas" w:cs="Consolas"/>
@@ -5235,7 +4894,6 @@
               </w:rPr>
               <w:t>autorizaciones_interna_contraloria</w:t>
             </w:r>
-            <w:proofErr w:type="spellEnd"/>
           </w:p>
         </w:tc>
         <w:tc>
@@ -5353,7 +5011,6 @@
                 <w:szCs w:val="19"/>
               </w:rPr>
             </w:pPr>
-            <w:proofErr w:type="spellStart"/>
             <w:r>
               <w:rPr>
                 <w:rFonts w:ascii="Consolas" w:hAnsi="Consolas" w:cs="Consolas"/>
@@ -5370,7 +5027,6 @@
               </w:rPr>
               <w:t>adendums</w:t>
             </w:r>
-            <w:proofErr w:type="spellEnd"/>
           </w:p>
         </w:tc>
         <w:tc>
@@ -5438,7 +5094,6 @@
                 <w:szCs w:val="19"/>
               </w:rPr>
             </w:pPr>
-            <w:proofErr w:type="spellStart"/>
             <w:r>
               <w:rPr>
                 <w:rFonts w:ascii="Consolas" w:hAnsi="Consolas" w:cs="Consolas"/>
@@ -5455,7 +5110,6 @@
               </w:rPr>
               <w:t>contratos</w:t>
             </w:r>
-            <w:proofErr w:type="spellEnd"/>
           </w:p>
         </w:tc>
         <w:tc>
@@ -5512,23 +5166,13 @@
                 <w:color w:val="000000" w:themeColor="text1"/>
               </w:rPr>
             </w:pPr>
-            <w:proofErr w:type="spellStart"/>
-            <w:r>
-              <w:rPr>
-                <w:rFonts w:ascii="Consolas" w:hAnsi="Consolas" w:cs="Consolas"/>
-                <w:sz w:val="19"/>
-                <w:szCs w:val="19"/>
-              </w:rPr>
-              <w:t>catalogo_mercancias</w:t>
-            </w:r>
-            <w:proofErr w:type="spellEnd"/>
-            <w:r>
-              <w:rPr>
-                <w:rFonts w:ascii="Consolas" w:hAnsi="Consolas" w:cs="Consolas"/>
-                <w:sz w:val="19"/>
-                <w:szCs w:val="19"/>
-              </w:rPr>
-              <w:t xml:space="preserve"> </w:t>
+            <w:r>
+              <w:rPr>
+                <w:rFonts w:ascii="Consolas" w:hAnsi="Consolas" w:cs="Consolas"/>
+                <w:sz w:val="19"/>
+                <w:szCs w:val="19"/>
+              </w:rPr>
+              <w:t xml:space="preserve">catalogo_mercancias </w:t>
             </w:r>
           </w:p>
         </w:tc>
@@ -5586,38 +5230,27 @@
                 <w:color w:val="000000" w:themeColor="text1"/>
               </w:rPr>
             </w:pPr>
-            <w:proofErr w:type="spellStart"/>
-            <w:r>
-              <w:rPr>
-                <w:rFonts w:ascii="Consolas" w:hAnsi="Consolas" w:cs="Consolas"/>
-                <w:sz w:val="19"/>
-                <w:szCs w:val="19"/>
-              </w:rPr>
-              <w:t>tipo_solicitud_pedido</w:t>
-            </w:r>
-            <w:proofErr w:type="spellEnd"/>
-            <w:r>
-              <w:rPr>
-                <w:rFonts w:ascii="Consolas" w:hAnsi="Consolas" w:cs="Consolas"/>
-                <w:sz w:val="19"/>
-                <w:szCs w:val="19"/>
-              </w:rPr>
-              <w:t xml:space="preserve"> </w:t>
-            </w:r>
-          </w:p>
-        </w:tc>
-        <w:tc>
-          <w:tcPr>
-            <w:tcW w:w="3701" w:type="dxa"/>
-          </w:tcPr>
-          <w:p>
-            <w:pPr>
-              <w:rPr>
-                <w:rFonts w:ascii="Arial" w:hAnsi="Arial" w:cs="Arial"/>
-                <w:color w:val="000000" w:themeColor="text1"/>
-              </w:rPr>
-            </w:pPr>
-            <w:proofErr w:type="spellStart"/>
+            <w:r>
+              <w:rPr>
+                <w:rFonts w:ascii="Consolas" w:hAnsi="Consolas" w:cs="Consolas"/>
+                <w:sz w:val="19"/>
+                <w:szCs w:val="19"/>
+              </w:rPr>
+              <w:t xml:space="preserve">tipo_solicitud_pedido </w:t>
+            </w:r>
+          </w:p>
+        </w:tc>
+        <w:tc>
+          <w:tcPr>
+            <w:tcW w:w="3701" w:type="dxa"/>
+          </w:tcPr>
+          <w:p>
+            <w:pPr>
+              <w:rPr>
+                <w:rFonts w:ascii="Arial" w:hAnsi="Arial" w:cs="Arial"/>
+                <w:color w:val="000000" w:themeColor="text1"/>
+              </w:rPr>
+            </w:pPr>
             <w:r>
               <w:rPr>
                 <w:rFonts w:ascii="Consolas" w:hAnsi="Consolas" w:cs="Consolas"/>
@@ -5643,7 +5276,6 @@
               </w:rPr>
               <w:t>TipoSolicitudPedido</w:t>
             </w:r>
-            <w:proofErr w:type="spellEnd"/>
           </w:p>
         </w:tc>
       </w:tr>
@@ -5679,38 +5311,27 @@
                 <w:color w:val="000000" w:themeColor="text1"/>
               </w:rPr>
             </w:pPr>
-            <w:proofErr w:type="spellStart"/>
-            <w:r>
-              <w:rPr>
-                <w:rFonts w:ascii="Consolas" w:hAnsi="Consolas" w:cs="Consolas"/>
-                <w:sz w:val="19"/>
-                <w:szCs w:val="19"/>
-              </w:rPr>
-              <w:t>tipo_solicitudPedido_usado</w:t>
-            </w:r>
-            <w:proofErr w:type="spellEnd"/>
-            <w:r>
-              <w:rPr>
-                <w:rFonts w:ascii="Consolas" w:hAnsi="Consolas" w:cs="Consolas"/>
-                <w:sz w:val="19"/>
-                <w:szCs w:val="19"/>
-              </w:rPr>
-              <w:t xml:space="preserve"> </w:t>
-            </w:r>
-          </w:p>
-        </w:tc>
-        <w:tc>
-          <w:tcPr>
-            <w:tcW w:w="3701" w:type="dxa"/>
-          </w:tcPr>
-          <w:p>
-            <w:pPr>
-              <w:rPr>
-                <w:rFonts w:ascii="Arial" w:hAnsi="Arial" w:cs="Arial"/>
-                <w:color w:val="000000" w:themeColor="text1"/>
-              </w:rPr>
-            </w:pPr>
-            <w:proofErr w:type="spellStart"/>
+            <w:r>
+              <w:rPr>
+                <w:rFonts w:ascii="Consolas" w:hAnsi="Consolas" w:cs="Consolas"/>
+                <w:sz w:val="19"/>
+                <w:szCs w:val="19"/>
+              </w:rPr>
+              <w:t xml:space="preserve">tipo_solicitudPedido_usado </w:t>
+            </w:r>
+          </w:p>
+        </w:tc>
+        <w:tc>
+          <w:tcPr>
+            <w:tcW w:w="3701" w:type="dxa"/>
+          </w:tcPr>
+          <w:p>
+            <w:pPr>
+              <w:rPr>
+                <w:rFonts w:ascii="Arial" w:hAnsi="Arial" w:cs="Arial"/>
+                <w:color w:val="000000" w:themeColor="text1"/>
+              </w:rPr>
+            </w:pPr>
             <w:r>
               <w:rPr>
                 <w:rFonts w:ascii="Consolas" w:hAnsi="Consolas" w:cs="Consolas"/>
@@ -5736,7 +5357,6 @@
               </w:rPr>
               <w:t>TipoSolicitudUsado</w:t>
             </w:r>
-            <w:proofErr w:type="spellEnd"/>
           </w:p>
         </w:tc>
       </w:tr>
@@ -5772,7 +5392,6 @@
                 <w:color w:val="000000" w:themeColor="text1"/>
               </w:rPr>
             </w:pPr>
-            <w:proofErr w:type="spellStart"/>
             <w:r>
               <w:rPr>
                 <w:rFonts w:ascii="Consolas" w:hAnsi="Consolas" w:cs="Consolas"/>
@@ -5781,21 +5400,19 @@
               </w:rPr>
               <w:t>solicitudes_pedido</w:t>
             </w:r>
-            <w:proofErr w:type="spellEnd"/>
-          </w:p>
-        </w:tc>
-        <w:tc>
-          <w:tcPr>
-            <w:tcW w:w="3701" w:type="dxa"/>
-          </w:tcPr>
-          <w:p>
-            <w:pPr>
-              <w:rPr>
-                <w:rFonts w:ascii="Arial" w:hAnsi="Arial" w:cs="Arial"/>
-                <w:color w:val="000000" w:themeColor="text1"/>
-              </w:rPr>
-            </w:pPr>
-            <w:proofErr w:type="spellStart"/>
+          </w:p>
+        </w:tc>
+        <w:tc>
+          <w:tcPr>
+            <w:tcW w:w="3701" w:type="dxa"/>
+          </w:tcPr>
+          <w:p>
+            <w:pPr>
+              <w:rPr>
+                <w:rFonts w:ascii="Arial" w:hAnsi="Arial" w:cs="Arial"/>
+                <w:color w:val="000000" w:themeColor="text1"/>
+              </w:rPr>
+            </w:pPr>
             <w:r>
               <w:rPr>
                 <w:rFonts w:ascii="Consolas" w:hAnsi="Consolas" w:cs="Consolas"/>
@@ -5821,7 +5438,6 @@
               </w:rPr>
               <w:t>SolicitudPedido</w:t>
             </w:r>
-            <w:proofErr w:type="spellEnd"/>
           </w:p>
         </w:tc>
       </w:tr>
@@ -5857,7 +5473,6 @@
                 <w:color w:val="000000" w:themeColor="text1"/>
               </w:rPr>
             </w:pPr>
-            <w:proofErr w:type="spellStart"/>
             <w:r>
               <w:rPr>
                 <w:rFonts w:ascii="Consolas" w:hAnsi="Consolas" w:cs="Consolas"/>
@@ -5872,31 +5487,21 @@
                 <w:sz w:val="19"/>
                 <w:szCs w:val="19"/>
               </w:rPr>
-              <w:t>compras</w:t>
-            </w:r>
-            <w:proofErr w:type="spellEnd"/>
-            <w:r>
-              <w:rPr>
-                <w:rFonts w:ascii="Consolas" w:hAnsi="Consolas" w:cs="Consolas"/>
-                <w:sz w:val="19"/>
-                <w:szCs w:val="19"/>
-              </w:rPr>
-              <w:t xml:space="preserve"> </w:t>
-            </w:r>
-          </w:p>
-        </w:tc>
-        <w:tc>
-          <w:tcPr>
-            <w:tcW w:w="3701" w:type="dxa"/>
-          </w:tcPr>
-          <w:p>
-            <w:pPr>
-              <w:rPr>
-                <w:rFonts w:ascii="Arial" w:hAnsi="Arial" w:cs="Arial"/>
-                <w:color w:val="000000" w:themeColor="text1"/>
-              </w:rPr>
-            </w:pPr>
-            <w:proofErr w:type="spellStart"/>
+              <w:t xml:space="preserve">compras </w:t>
+            </w:r>
+          </w:p>
+        </w:tc>
+        <w:tc>
+          <w:tcPr>
+            <w:tcW w:w="3701" w:type="dxa"/>
+          </w:tcPr>
+          <w:p>
+            <w:pPr>
+              <w:rPr>
+                <w:rFonts w:ascii="Arial" w:hAnsi="Arial" w:cs="Arial"/>
+                <w:color w:val="000000" w:themeColor="text1"/>
+              </w:rPr>
+            </w:pPr>
             <w:r>
               <w:rPr>
                 <w:rFonts w:ascii="Consolas" w:hAnsi="Consolas" w:cs="Consolas"/>
@@ -5922,7 +5527,6 @@
               </w:rPr>
               <w:t>OrganizacionCompras</w:t>
             </w:r>
-            <w:proofErr w:type="spellEnd"/>
           </w:p>
         </w:tc>
       </w:tr>
@@ -5958,38 +5562,27 @@
                 <w:color w:val="000000" w:themeColor="text1"/>
               </w:rPr>
             </w:pPr>
-            <w:proofErr w:type="spellStart"/>
-            <w:r>
-              <w:rPr>
-                <w:rFonts w:ascii="Consolas" w:hAnsi="Consolas" w:cs="Consolas"/>
-                <w:sz w:val="19"/>
-                <w:szCs w:val="19"/>
-              </w:rPr>
-              <w:t>lineas_solicitud_pedido</w:t>
-            </w:r>
-            <w:proofErr w:type="spellEnd"/>
-            <w:r>
-              <w:rPr>
-                <w:rFonts w:ascii="Consolas" w:hAnsi="Consolas" w:cs="Consolas"/>
-                <w:sz w:val="19"/>
-                <w:szCs w:val="19"/>
-              </w:rPr>
-              <w:t xml:space="preserve"> </w:t>
-            </w:r>
-          </w:p>
-        </w:tc>
-        <w:tc>
-          <w:tcPr>
-            <w:tcW w:w="3701" w:type="dxa"/>
-          </w:tcPr>
-          <w:p>
-            <w:pPr>
-              <w:rPr>
-                <w:rFonts w:ascii="Arial" w:hAnsi="Arial" w:cs="Arial"/>
-                <w:color w:val="000000" w:themeColor="text1"/>
-              </w:rPr>
-            </w:pPr>
-            <w:proofErr w:type="spellStart"/>
+            <w:r>
+              <w:rPr>
+                <w:rFonts w:ascii="Consolas" w:hAnsi="Consolas" w:cs="Consolas"/>
+                <w:sz w:val="19"/>
+                <w:szCs w:val="19"/>
+              </w:rPr>
+              <w:t xml:space="preserve">lineas_solicitud_pedido </w:t>
+            </w:r>
+          </w:p>
+        </w:tc>
+        <w:tc>
+          <w:tcPr>
+            <w:tcW w:w="3701" w:type="dxa"/>
+          </w:tcPr>
+          <w:p>
+            <w:pPr>
+              <w:rPr>
+                <w:rFonts w:ascii="Arial" w:hAnsi="Arial" w:cs="Arial"/>
+                <w:color w:val="000000" w:themeColor="text1"/>
+              </w:rPr>
+            </w:pPr>
             <w:r>
               <w:rPr>
                 <w:rFonts w:ascii="Consolas" w:hAnsi="Consolas" w:cs="Consolas"/>
@@ -6015,7 +5608,6 @@
               </w:rPr>
               <w:t>LineaSolicitudPedido</w:t>
             </w:r>
-            <w:proofErr w:type="spellEnd"/>
           </w:p>
         </w:tc>
       </w:tr>
@@ -6051,7 +5643,6 @@
                 <w:color w:val="000000" w:themeColor="text1"/>
               </w:rPr>
             </w:pPr>
-            <w:proofErr w:type="spellStart"/>
             <w:r>
               <w:rPr>
                 <w:rFonts w:ascii="Consolas" w:hAnsi="Consolas" w:cs="Consolas"/>
@@ -6066,31 +5657,21 @@
                 <w:sz w:val="19"/>
                 <w:szCs w:val="19"/>
               </w:rPr>
-              <w:t>compras</w:t>
-            </w:r>
-            <w:proofErr w:type="spellEnd"/>
-            <w:r>
-              <w:rPr>
-                <w:rFonts w:ascii="Consolas" w:hAnsi="Consolas" w:cs="Consolas"/>
-                <w:sz w:val="19"/>
-                <w:szCs w:val="19"/>
-              </w:rPr>
-              <w:t xml:space="preserve"> </w:t>
-            </w:r>
-          </w:p>
-        </w:tc>
-        <w:tc>
-          <w:tcPr>
-            <w:tcW w:w="3701" w:type="dxa"/>
-          </w:tcPr>
-          <w:p>
-            <w:pPr>
-              <w:rPr>
-                <w:rFonts w:ascii="Arial" w:hAnsi="Arial" w:cs="Arial"/>
-                <w:color w:val="000000" w:themeColor="text1"/>
-              </w:rPr>
-            </w:pPr>
-            <w:proofErr w:type="spellStart"/>
+              <w:t xml:space="preserve">compras </w:t>
+            </w:r>
+          </w:p>
+        </w:tc>
+        <w:tc>
+          <w:tcPr>
+            <w:tcW w:w="3701" w:type="dxa"/>
+          </w:tcPr>
+          <w:p>
+            <w:pPr>
+              <w:rPr>
+                <w:rFonts w:ascii="Arial" w:hAnsi="Arial" w:cs="Arial"/>
+                <w:color w:val="000000" w:themeColor="text1"/>
+              </w:rPr>
+            </w:pPr>
             <w:r>
               <w:rPr>
                 <w:rFonts w:ascii="Consolas" w:hAnsi="Consolas" w:cs="Consolas"/>
@@ -6116,7 +5697,6 @@
               </w:rPr>
               <w:t>GrupoCompras</w:t>
             </w:r>
-            <w:proofErr w:type="spellEnd"/>
           </w:p>
         </w:tc>
       </w:tr>
@@ -6173,7 +5753,6 @@
                 <w:color w:val="000000" w:themeColor="text1"/>
               </w:rPr>
             </w:pPr>
-            <w:proofErr w:type="spellStart"/>
             <w:r>
               <w:rPr>
                 <w:rFonts w:ascii="Consolas" w:hAnsi="Consolas" w:cs="Consolas"/>
@@ -6199,7 +5778,6 @@
               </w:rPr>
               <w:t>Fondo</w:t>
             </w:r>
-            <w:proofErr w:type="spellEnd"/>
           </w:p>
         </w:tc>
       </w:tr>
@@ -6235,7 +5813,6 @@
                 <w:color w:val="000000" w:themeColor="text1"/>
               </w:rPr>
             </w:pPr>
-            <w:proofErr w:type="spellStart"/>
             <w:r>
               <w:rPr>
                 <w:rFonts w:ascii="Consolas" w:hAnsi="Consolas" w:cs="Consolas"/>
@@ -6244,21 +5821,19 @@
               </w:rPr>
               <w:t>estados_solicitud_pedido</w:t>
             </w:r>
-            <w:proofErr w:type="spellEnd"/>
-          </w:p>
-        </w:tc>
-        <w:tc>
-          <w:tcPr>
-            <w:tcW w:w="3701" w:type="dxa"/>
-          </w:tcPr>
-          <w:p>
-            <w:pPr>
-              <w:rPr>
-                <w:rFonts w:ascii="Arial" w:hAnsi="Arial" w:cs="Arial"/>
-                <w:color w:val="000000" w:themeColor="text1"/>
-              </w:rPr>
-            </w:pPr>
-            <w:proofErr w:type="spellStart"/>
+          </w:p>
+        </w:tc>
+        <w:tc>
+          <w:tcPr>
+            <w:tcW w:w="3701" w:type="dxa"/>
+          </w:tcPr>
+          <w:p>
+            <w:pPr>
+              <w:rPr>
+                <w:rFonts w:ascii="Arial" w:hAnsi="Arial" w:cs="Arial"/>
+                <w:color w:val="000000" w:themeColor="text1"/>
+              </w:rPr>
+            </w:pPr>
             <w:r>
               <w:rPr>
                 <w:rFonts w:ascii="Consolas" w:hAnsi="Consolas" w:cs="Consolas"/>
@@ -6284,7 +5859,6 @@
               </w:rPr>
               <w:t>EstadoSolicitudPedido</w:t>
             </w:r>
-            <w:proofErr w:type="spellEnd"/>
           </w:p>
         </w:tc>
       </w:tr>
@@ -6320,38 +5894,27 @@
                 <w:color w:val="000000" w:themeColor="text1"/>
               </w:rPr>
             </w:pPr>
-            <w:proofErr w:type="spellStart"/>
-            <w:r>
-              <w:rPr>
-                <w:rFonts w:ascii="Consolas" w:hAnsi="Consolas" w:cs="Consolas"/>
-                <w:sz w:val="19"/>
-                <w:szCs w:val="19"/>
-              </w:rPr>
-              <w:t>avaluos</w:t>
-            </w:r>
-            <w:proofErr w:type="spellEnd"/>
-            <w:r>
-              <w:rPr>
-                <w:rFonts w:ascii="Consolas" w:hAnsi="Consolas" w:cs="Consolas"/>
-                <w:sz w:val="19"/>
-                <w:szCs w:val="19"/>
-              </w:rPr>
-              <w:t xml:space="preserve"> </w:t>
-            </w:r>
-          </w:p>
-        </w:tc>
-        <w:tc>
-          <w:tcPr>
-            <w:tcW w:w="3701" w:type="dxa"/>
-          </w:tcPr>
-          <w:p>
-            <w:pPr>
-              <w:rPr>
-                <w:rFonts w:ascii="Arial" w:hAnsi="Arial" w:cs="Arial"/>
-                <w:color w:val="000000" w:themeColor="text1"/>
-              </w:rPr>
-            </w:pPr>
-            <w:proofErr w:type="spellStart"/>
+            <w:r>
+              <w:rPr>
+                <w:rFonts w:ascii="Consolas" w:hAnsi="Consolas" w:cs="Consolas"/>
+                <w:sz w:val="19"/>
+                <w:szCs w:val="19"/>
+              </w:rPr>
+              <w:t xml:space="preserve">avaluos </w:t>
+            </w:r>
+          </w:p>
+        </w:tc>
+        <w:tc>
+          <w:tcPr>
+            <w:tcW w:w="3701" w:type="dxa"/>
+          </w:tcPr>
+          <w:p>
+            <w:pPr>
+              <w:rPr>
+                <w:rFonts w:ascii="Arial" w:hAnsi="Arial" w:cs="Arial"/>
+                <w:color w:val="000000" w:themeColor="text1"/>
+              </w:rPr>
+            </w:pPr>
             <w:r>
               <w:rPr>
                 <w:rFonts w:ascii="Consolas" w:hAnsi="Consolas" w:cs="Consolas"/>
@@ -6377,7 +5940,6 @@
               </w:rPr>
               <w:t>Avaluo</w:t>
             </w:r>
-            <w:proofErr w:type="spellEnd"/>
           </w:p>
         </w:tc>
       </w:tr>
@@ -6413,38 +5975,27 @@
                 <w:color w:val="000000" w:themeColor="text1"/>
               </w:rPr>
             </w:pPr>
-            <w:proofErr w:type="spellStart"/>
-            <w:r>
-              <w:rPr>
-                <w:rFonts w:ascii="Consolas" w:hAnsi="Consolas" w:cs="Consolas"/>
-                <w:sz w:val="19"/>
-                <w:szCs w:val="19"/>
-              </w:rPr>
-              <w:t>autorizacion_contraloria</w:t>
-            </w:r>
-            <w:proofErr w:type="spellEnd"/>
-            <w:r>
-              <w:rPr>
-                <w:rFonts w:ascii="Consolas" w:hAnsi="Consolas" w:cs="Consolas"/>
-                <w:sz w:val="19"/>
-                <w:szCs w:val="19"/>
-              </w:rPr>
-              <w:t xml:space="preserve"> </w:t>
-            </w:r>
-          </w:p>
-        </w:tc>
-        <w:tc>
-          <w:tcPr>
-            <w:tcW w:w="3701" w:type="dxa"/>
-          </w:tcPr>
-          <w:p>
-            <w:pPr>
-              <w:rPr>
-                <w:rFonts w:ascii="Arial" w:hAnsi="Arial" w:cs="Arial"/>
-                <w:color w:val="000000" w:themeColor="text1"/>
-              </w:rPr>
-            </w:pPr>
-            <w:proofErr w:type="spellStart"/>
+            <w:r>
+              <w:rPr>
+                <w:rFonts w:ascii="Consolas" w:hAnsi="Consolas" w:cs="Consolas"/>
+                <w:sz w:val="19"/>
+                <w:szCs w:val="19"/>
+              </w:rPr>
+              <w:t xml:space="preserve">autorizacion_contraloria </w:t>
+            </w:r>
+          </w:p>
+        </w:tc>
+        <w:tc>
+          <w:tcPr>
+            <w:tcW w:w="3701" w:type="dxa"/>
+          </w:tcPr>
+          <w:p>
+            <w:pPr>
+              <w:rPr>
+                <w:rFonts w:ascii="Arial" w:hAnsi="Arial" w:cs="Arial"/>
+                <w:color w:val="000000" w:themeColor="text1"/>
+              </w:rPr>
+            </w:pPr>
             <w:r>
               <w:rPr>
                 <w:rFonts w:ascii="Consolas" w:hAnsi="Consolas" w:cs="Consolas"/>
@@ -6470,7 +6021,6 @@
               </w:rPr>
               <w:t>AutorizacionCGR</w:t>
             </w:r>
-            <w:proofErr w:type="spellEnd"/>
           </w:p>
         </w:tc>
       </w:tr>
@@ -6506,7 +6056,6 @@
                 <w:color w:val="000000" w:themeColor="text1"/>
               </w:rPr>
             </w:pPr>
-            <w:proofErr w:type="spellStart"/>
             <w:r>
               <w:rPr>
                 <w:rFonts w:ascii="Consolas" w:hAnsi="Consolas" w:cs="Consolas"/>
@@ -6523,21 +6072,19 @@
               </w:rPr>
               <w:t>articulos</w:t>
             </w:r>
-            <w:proofErr w:type="spellEnd"/>
-          </w:p>
-        </w:tc>
-        <w:tc>
-          <w:tcPr>
-            <w:tcW w:w="3701" w:type="dxa"/>
-          </w:tcPr>
-          <w:p>
-            <w:pPr>
-              <w:rPr>
-                <w:rFonts w:ascii="Arial" w:hAnsi="Arial" w:cs="Arial"/>
-                <w:color w:val="000000" w:themeColor="text1"/>
-              </w:rPr>
-            </w:pPr>
-            <w:proofErr w:type="spellStart"/>
+          </w:p>
+        </w:tc>
+        <w:tc>
+          <w:tcPr>
+            <w:tcW w:w="3701" w:type="dxa"/>
+          </w:tcPr>
+          <w:p>
+            <w:pPr>
+              <w:rPr>
+                <w:rFonts w:ascii="Arial" w:hAnsi="Arial" w:cs="Arial"/>
+                <w:color w:val="000000" w:themeColor="text1"/>
+              </w:rPr>
+            </w:pPr>
             <w:r>
               <w:rPr>
                 <w:rFonts w:ascii="Consolas" w:hAnsi="Consolas" w:cs="Consolas"/>
@@ -6563,7 +6110,6 @@
               </w:rPr>
               <w:t>ArticuloAvaluo</w:t>
             </w:r>
-            <w:proofErr w:type="spellEnd"/>
           </w:p>
         </w:tc>
       </w:tr>
@@ -6599,23 +6145,13 @@
                 <w:color w:val="000000" w:themeColor="text1"/>
               </w:rPr>
             </w:pPr>
-            <w:proofErr w:type="spellStart"/>
-            <w:r>
-              <w:rPr>
-                <w:rFonts w:ascii="Consolas" w:hAnsi="Consolas" w:cs="Consolas"/>
-                <w:sz w:val="19"/>
-                <w:szCs w:val="19"/>
-              </w:rPr>
-              <w:t>anexos_solicitud_pedido</w:t>
-            </w:r>
-            <w:proofErr w:type="spellEnd"/>
-            <w:r>
-              <w:rPr>
-                <w:rFonts w:ascii="Consolas" w:hAnsi="Consolas" w:cs="Consolas"/>
-                <w:sz w:val="19"/>
-                <w:szCs w:val="19"/>
-              </w:rPr>
-              <w:t xml:space="preserve"> </w:t>
+            <w:r>
+              <w:rPr>
+                <w:rFonts w:ascii="Consolas" w:hAnsi="Consolas" w:cs="Consolas"/>
+                <w:sz w:val="19"/>
+                <w:szCs w:val="19"/>
+              </w:rPr>
+              <w:t xml:space="preserve">anexos_solicitud_pedido </w:t>
             </w:r>
           </w:p>
         </w:tc>
@@ -6690,12 +6226,98 @@
               <w:adjustRightInd w:val="0"/>
               <w:rPr>
                 <w:rFonts w:ascii="Consolas" w:hAnsi="Consolas" w:cs="Consolas"/>
-                <w:color w:val="000000" w:themeColor="text1"/>
-                <w:sz w:val="19"/>
-                <w:szCs w:val="19"/>
-              </w:rPr>
-            </w:pPr>
-            <w:proofErr w:type="spellStart"/>
+                <w:sz w:val="19"/>
+                <w:szCs w:val="19"/>
+              </w:rPr>
+            </w:pPr>
+            <w:r>
+              <w:rPr>
+                <w:rFonts w:ascii="Consolas" w:hAnsi="Consolas" w:cs="Consolas"/>
+                <w:sz w:val="19"/>
+                <w:szCs w:val="19"/>
+              </w:rPr>
+              <w:t>institucion_x_tipoSolicitud</w:t>
+            </w:r>
+          </w:p>
+        </w:tc>
+        <w:tc>
+          <w:tcPr>
+            <w:tcW w:w="3701" w:type="dxa"/>
+          </w:tcPr>
+          <w:p>
+            <w:pPr>
+              <w:rPr>
+                <w:rFonts w:ascii="Consolas" w:hAnsi="Consolas" w:cs="Consolas"/>
+                <w:color w:val="000000" w:themeColor="text1"/>
+                <w:sz w:val="19"/>
+                <w:szCs w:val="19"/>
+              </w:rPr>
+            </w:pPr>
+            <w:r>
+              <w:rPr>
+                <w:rFonts w:ascii="Consolas" w:hAnsi="Consolas" w:cs="Consolas"/>
+                <w:sz w:val="19"/>
+                <w:szCs w:val="19"/>
+              </w:rPr>
+              <w:t>sop</w:t>
+            </w:r>
+            <w:r>
+              <w:rPr>
+                <w:rFonts w:ascii="Consolas" w:hAnsi="Consolas" w:cs="Consolas"/>
+                <w:color w:val="808080"/>
+                <w:sz w:val="19"/>
+                <w:szCs w:val="19"/>
+              </w:rPr>
+              <w:t>.</w:t>
+            </w:r>
+            <w:r>
+              <w:rPr>
+                <w:rFonts w:ascii="Consolas" w:hAnsi="Consolas" w:cs="Consolas"/>
+                <w:sz w:val="19"/>
+                <w:szCs w:val="19"/>
+              </w:rPr>
+              <w:t>Institucion</w:t>
+            </w:r>
+          </w:p>
+        </w:tc>
+      </w:tr>
+      <w:tr>
+        <w:tc>
+          <w:tcPr>
+            <w:tcW w:w="764" w:type="dxa"/>
+          </w:tcPr>
+          <w:p>
+            <w:pPr>
+              <w:rPr>
+                <w:rFonts w:ascii="Arial" w:hAnsi="Arial" w:cs="Arial"/>
+                <w:color w:val="000000" w:themeColor="text1"/>
+              </w:rPr>
+            </w:pPr>
+            <w:r>
+              <w:rPr>
+                <w:rFonts w:ascii="Arial" w:hAnsi="Arial" w:cs="Arial"/>
+                <w:color w:val="000000" w:themeColor="text1"/>
+              </w:rPr>
+              <w:t>82</w:t>
+            </w:r>
+          </w:p>
+        </w:tc>
+        <w:tc>
+          <w:tcPr>
+            <w:tcW w:w="4589" w:type="dxa"/>
+          </w:tcPr>
+          <w:p>
+            <w:pPr>
+              <w:autoSpaceDE w:val="0"/>
+              <w:autoSpaceDN w:val="0"/>
+              <w:adjustRightInd w:val="0"/>
+              <w:rPr>
+                <w:rFonts w:ascii="Consolas" w:hAnsi="Consolas" w:cs="Consolas"/>
+                <w:color w:val="000000" w:themeColor="text1"/>
+                <w:sz w:val="19"/>
+                <w:szCs w:val="19"/>
+              </w:rPr>
+            </w:pPr>
             <w:r>
               <w:rPr>
                 <w:rFonts w:ascii="Consolas" w:hAnsi="Consolas" w:cs="Consolas"/>
@@ -6705,7 +6327,6 @@
               </w:rPr>
               <w:t>relacion_catalogos_CGO_COG</w:t>
             </w:r>
-            <w:proofErr w:type="spellEnd"/>
           </w:p>
         </w:tc>
         <w:tc>
@@ -6730,6 +6351,344 @@
               </w:rPr>
               <w:t>CATALOGOS_RELACION_CGO_COG</w:t>
             </w:r>
+          </w:p>
+        </w:tc>
+      </w:tr>
+      <w:tr>
+        <w:tc>
+          <w:tcPr>
+            <w:tcW w:w="764" w:type="dxa"/>
+          </w:tcPr>
+          <w:p>
+            <w:pPr>
+              <w:rPr>
+                <w:rFonts w:ascii="Arial" w:hAnsi="Arial" w:cs="Arial"/>
+                <w:color w:val="000000" w:themeColor="text1"/>
+              </w:rPr>
+            </w:pPr>
+            <w:r>
+              <w:rPr>
+                <w:rFonts w:ascii="Arial" w:hAnsi="Arial" w:cs="Arial"/>
+                <w:color w:val="000000" w:themeColor="text1"/>
+              </w:rPr>
+              <w:t>83</w:t>
+            </w:r>
+          </w:p>
+        </w:tc>
+        <w:tc>
+          <w:tcPr>
+            <w:tcW w:w="4589" w:type="dxa"/>
+          </w:tcPr>
+          <w:p>
+            <w:pPr>
+              <w:autoSpaceDE w:val="0"/>
+              <w:autoSpaceDN w:val="0"/>
+              <w:adjustRightInd w:val="0"/>
+              <w:rPr>
+                <w:rFonts w:ascii="Consolas" w:hAnsi="Consolas" w:cs="Consolas"/>
+                <w:sz w:val="19"/>
+                <w:szCs w:val="19"/>
+              </w:rPr>
+            </w:pPr>
+            <w:r>
+              <w:rPr>
+                <w:rFonts w:ascii="Consolas" w:hAnsi="Consolas" w:cs="Consolas"/>
+                <w:sz w:val="19"/>
+                <w:szCs w:val="19"/>
+              </w:rPr>
+              <w:t>tipos_imputacion</w:t>
+            </w:r>
+            <w:r>
+              <w:rPr>
+                <w:rFonts w:ascii="Consolas" w:hAnsi="Consolas" w:cs="Consolas"/>
+                <w:sz w:val="19"/>
+                <w:szCs w:val="19"/>
+              </w:rPr>
+              <w:t xml:space="preserve"> </w:t>
+            </w:r>
+          </w:p>
+        </w:tc>
+        <w:tc>
+          <w:tcPr>
+            <w:tcW w:w="3701" w:type="dxa"/>
+          </w:tcPr>
+          <w:p>
+            <w:pPr>
+              <w:rPr>
+                <w:rFonts w:ascii="Consolas" w:hAnsi="Consolas" w:cs="Consolas"/>
+                <w:color w:val="000000" w:themeColor="text1"/>
+                <w:sz w:val="19"/>
+                <w:szCs w:val="19"/>
+              </w:rPr>
+            </w:pPr>
+            <w:r>
+              <w:rPr>
+                <w:rFonts w:ascii="Consolas" w:hAnsi="Consolas" w:cs="Consolas"/>
+                <w:sz w:val="19"/>
+                <w:szCs w:val="19"/>
+              </w:rPr>
+              <w:t>TipoImputacion</w:t>
+            </w:r>
+          </w:p>
+        </w:tc>
+      </w:tr>
+      <w:tr>
+        <w:tc>
+          <w:tcPr>
+            <w:tcW w:w="764" w:type="dxa"/>
+          </w:tcPr>
+          <w:p>
+            <w:pPr>
+              <w:rPr>
+                <w:rFonts w:ascii="Arial" w:hAnsi="Arial" w:cs="Arial"/>
+                <w:color w:val="000000" w:themeColor="text1"/>
+              </w:rPr>
+            </w:pPr>
+            <w:r>
+              <w:rPr>
+                <w:rFonts w:ascii="Arial" w:hAnsi="Arial" w:cs="Arial"/>
+                <w:color w:val="000000" w:themeColor="text1"/>
+              </w:rPr>
+              <w:t>84</w:t>
+            </w:r>
+          </w:p>
+        </w:tc>
+        <w:tc>
+          <w:tcPr>
+            <w:tcW w:w="4589" w:type="dxa"/>
+          </w:tcPr>
+          <w:p>
+            <w:pPr>
+              <w:autoSpaceDE w:val="0"/>
+              <w:autoSpaceDN w:val="0"/>
+              <w:adjustRightInd w:val="0"/>
+              <w:rPr>
+                <w:rFonts w:ascii="Consolas" w:hAnsi="Consolas" w:cs="Consolas"/>
+                <w:sz w:val="19"/>
+                <w:szCs w:val="19"/>
+              </w:rPr>
+            </w:pPr>
+            <w:r>
+              <w:rPr>
+                <w:rFonts w:ascii="Consolas" w:hAnsi="Consolas" w:cs="Consolas"/>
+                <w:sz w:val="19"/>
+                <w:szCs w:val="19"/>
+              </w:rPr>
+              <w:t>plan_compras</w:t>
+            </w:r>
+          </w:p>
+        </w:tc>
+        <w:tc>
+          <w:tcPr>
+            <w:tcW w:w="3701" w:type="dxa"/>
+          </w:tcPr>
+          <w:p>
+            <w:pPr>
+              <w:rPr>
+                <w:rFonts w:ascii="Consolas" w:hAnsi="Consolas" w:cs="Consolas"/>
+                <w:color w:val="000000" w:themeColor="text1"/>
+                <w:sz w:val="19"/>
+                <w:szCs w:val="19"/>
+              </w:rPr>
+            </w:pPr>
+            <w:r>
+              <w:rPr>
+                <w:rFonts w:ascii="Consolas" w:hAnsi="Consolas" w:cs="Consolas"/>
+                <w:sz w:val="19"/>
+                <w:szCs w:val="19"/>
+              </w:rPr>
+              <w:t>PLAN_COMPRAS</w:t>
+            </w:r>
+          </w:p>
+        </w:tc>
+      </w:tr>
+      <w:tr>
+        <w:tc>
+          <w:tcPr>
+            <w:tcW w:w="764" w:type="dxa"/>
+          </w:tcPr>
+          <w:p>
+            <w:pPr>
+              <w:rPr>
+                <w:rFonts w:ascii="Arial" w:hAnsi="Arial" w:cs="Arial"/>
+                <w:color w:val="000000" w:themeColor="text1"/>
+              </w:rPr>
+            </w:pPr>
+            <w:r>
+              <w:rPr>
+                <w:rFonts w:ascii="Arial" w:hAnsi="Arial" w:cs="Arial"/>
+                <w:color w:val="000000" w:themeColor="text1"/>
+              </w:rPr>
+              <w:t>85</w:t>
+            </w:r>
+          </w:p>
+        </w:tc>
+        <w:tc>
+          <w:tcPr>
+            <w:tcW w:w="4589" w:type="dxa"/>
+          </w:tcPr>
+          <w:p>
+            <w:pPr>
+              <w:autoSpaceDE w:val="0"/>
+              <w:autoSpaceDN w:val="0"/>
+              <w:adjustRightInd w:val="0"/>
+              <w:rPr>
+                <w:rFonts w:ascii="Consolas" w:hAnsi="Consolas" w:cs="Consolas"/>
+                <w:sz w:val="19"/>
+                <w:szCs w:val="19"/>
+              </w:rPr>
+            </w:pPr>
+            <w:r>
+              <w:rPr>
+                <w:rFonts w:ascii="Consolas" w:hAnsi="Consolas" w:cs="Consolas"/>
+                <w:sz w:val="19"/>
+                <w:szCs w:val="19"/>
+              </w:rPr>
+              <w:t>plan_compras_linea</w:t>
+            </w:r>
+          </w:p>
+        </w:tc>
+        <w:tc>
+          <w:tcPr>
+            <w:tcW w:w="3701" w:type="dxa"/>
+          </w:tcPr>
+          <w:p>
+            <w:pPr>
+              <w:rPr>
+                <w:rFonts w:ascii="Consolas" w:hAnsi="Consolas" w:cs="Consolas"/>
+                <w:color w:val="000000" w:themeColor="text1"/>
+                <w:sz w:val="19"/>
+                <w:szCs w:val="19"/>
+              </w:rPr>
+            </w:pPr>
+            <w:r>
+              <w:rPr>
+                <w:rFonts w:ascii="Consolas" w:hAnsi="Consolas" w:cs="Consolas"/>
+                <w:sz w:val="19"/>
+                <w:szCs w:val="19"/>
+              </w:rPr>
+              <w:t>PLAN_COMPRAS_LINEA</w:t>
+            </w:r>
+          </w:p>
+        </w:tc>
+      </w:tr>
+      <w:tr>
+        <w:tc>
+          <w:tcPr>
+            <w:tcW w:w="764" w:type="dxa"/>
+          </w:tcPr>
+          <w:p>
+            <w:pPr>
+              <w:rPr>
+                <w:rFonts w:ascii="Arial" w:hAnsi="Arial" w:cs="Arial"/>
+                <w:color w:val="000000" w:themeColor="text1"/>
+              </w:rPr>
+            </w:pPr>
+            <w:r>
+              <w:rPr>
+                <w:rFonts w:ascii="Arial" w:hAnsi="Arial" w:cs="Arial"/>
+                <w:color w:val="000000" w:themeColor="text1"/>
+              </w:rPr>
+              <w:t>86</w:t>
+            </w:r>
+            <w:bookmarkStart w:id="0" w:name="_GoBack"/>
+            <w:bookmarkEnd w:id="0"/>
+          </w:p>
+        </w:tc>
+        <w:tc>
+          <w:tcPr>
+            <w:tcW w:w="4589" w:type="dxa"/>
+          </w:tcPr>
+          <w:p>
+            <w:pPr>
+              <w:autoSpaceDE w:val="0"/>
+              <w:autoSpaceDN w:val="0"/>
+              <w:adjustRightInd w:val="0"/>
+              <w:rPr>
+                <w:rFonts w:ascii="Consolas" w:hAnsi="Consolas" w:cs="Consolas"/>
+                <w:sz w:val="19"/>
+                <w:szCs w:val="19"/>
+              </w:rPr>
+            </w:pPr>
+            <w:r>
+              <w:rPr>
+                <w:rFonts w:ascii="Consolas" w:hAnsi="Consolas" w:cs="Consolas"/>
+                <w:sz w:val="19"/>
+                <w:szCs w:val="19"/>
+              </w:rPr>
+              <w:t>plan_compras_version</w:t>
+            </w:r>
+          </w:p>
+        </w:tc>
+        <w:tc>
+          <w:tcPr>
+            <w:tcW w:w="3701" w:type="dxa"/>
+          </w:tcPr>
+          <w:p>
+            <w:pPr>
+              <w:rPr>
+                <w:rFonts w:ascii="Consolas" w:hAnsi="Consolas" w:cs="Consolas"/>
+                <w:color w:val="000000" w:themeColor="text1"/>
+                <w:sz w:val="19"/>
+                <w:szCs w:val="19"/>
+              </w:rPr>
+            </w:pPr>
+            <w:r>
+              <w:rPr>
+                <w:rFonts w:ascii="Consolas" w:hAnsi="Consolas" w:cs="Consolas"/>
+                <w:sz w:val="19"/>
+                <w:szCs w:val="19"/>
+              </w:rPr>
+              <w:t>PLAN_COMPRA_VERSION</w:t>
+            </w:r>
+          </w:p>
+        </w:tc>
+      </w:tr>
+      <w:tr>
+        <w:tc>
+          <w:tcPr>
+            <w:tcW w:w="764" w:type="dxa"/>
+          </w:tcPr>
+          <w:p>
+            <w:pPr>
+              <w:rPr>
+                <w:rFonts w:ascii="Arial" w:hAnsi="Arial" w:cs="Arial"/>
+                <w:color w:val="000000" w:themeColor="text1"/>
+              </w:rPr>
+            </w:pPr>
+          </w:p>
+        </w:tc>
+        <w:tc>
+          <w:tcPr>
+            <w:tcW w:w="4589" w:type="dxa"/>
+          </w:tcPr>
+          <w:p>
+            <w:pPr>
+              <w:autoSpaceDE w:val="0"/>
+              <w:autoSpaceDN w:val="0"/>
+              <w:adjustRightInd w:val="0"/>
+              <w:rPr>
+                <w:rFonts w:ascii="Consolas" w:hAnsi="Consolas" w:cs="Consolas"/>
+                <w:color w:val="000000" w:themeColor="text1"/>
+                <w:sz w:val="19"/>
+                <w:szCs w:val="19"/>
+              </w:rPr>
+            </w:pPr>
+          </w:p>
+        </w:tc>
+        <w:tc>
+          <w:tcPr>
+            <w:tcW w:w="3701" w:type="dxa"/>
+          </w:tcPr>
+          <w:p>
+            <w:pPr>
+              <w:rPr>
+                <w:rFonts w:ascii="Consolas" w:hAnsi="Consolas" w:cs="Consolas"/>
+                <w:color w:val="000000" w:themeColor="text1"/>
+                <w:sz w:val="19"/>
+                <w:szCs w:val="19"/>
+              </w:rPr>
+            </w:pPr>
           </w:p>
         </w:tc>
       </w:tr>
@@ -6740,8 +6699,6 @@
           <w:rFonts w:ascii="Arial" w:hAnsi="Arial" w:cs="Arial"/>
         </w:rPr>
       </w:pPr>
-      <w:bookmarkStart w:id="0" w:name="_GoBack"/>
-      <w:bookmarkEnd w:id="0"/>
     </w:p>
     <w:sectPr>
       <w:pgSz w:w="12240" w:h="15840"/>

</xml_diff>